<commit_message>
feat: start ajax import
</commit_message>
<xml_diff>
--- a/code/BRP_front_end/src/main/webapp/import_files/XX_Jeu_Test_BRP_v0.2.docx
+++ b/code/BRP_front_end/src/main/webapp/import_files/XX_Jeu_Test_BRP_v0.2.docx
@@ -5286,21 +5286,7 @@
               <w:rPr>
                 <w:lang w:eastAsia="fr-FR"/>
               </w:rPr>
-              <w:t xml:space="preserve">En revanche, le programme de travaux du donneur d’ordre ne spécifie pas </w:t>
-            </w:r>
-            <w:proofErr w:type="gramStart"/>
-            <w:r>
-              <w:rPr>
-                <w:lang w:eastAsia="fr-FR"/>
-              </w:rPr>
-              <w:t>les travaux suivant</w:t>
-            </w:r>
-            <w:proofErr w:type="gramEnd"/>
-            <w:r>
-              <w:rPr>
-                <w:lang w:eastAsia="fr-FR"/>
-              </w:rPr>
-              <w:t xml:space="preserve"> :</w:t>
+              <w:t>En revanche, le programme de travaux du donneur d’ordre ne spécifie pas les travaux suivant :</w:t>
             </w:r>
           </w:p>
           <w:p>
@@ -6011,19 +5997,11 @@
                 <w:lang w:eastAsia="fr-FR"/>
               </w:rPr>
             </w:pPr>
-            <w:proofErr w:type="gramStart"/>
             <w:r>
               <w:rPr>
                 <w:lang w:eastAsia="fr-FR"/>
               </w:rPr>
-              <w:t>leur</w:t>
-            </w:r>
-            <w:proofErr w:type="gramEnd"/>
-            <w:r>
-              <w:rPr>
-                <w:lang w:eastAsia="fr-FR"/>
-              </w:rPr>
-              <w:t xml:space="preserve"> Surface Hors Œuvre Nette (SHON) est supérieure à 1000m² ;</w:t>
+              <w:t>leur Surface Hors Œuvre Nette (SHON) est supérieure à 1000m² ;</w:t>
             </w:r>
           </w:p>
           <w:p>
@@ -6038,19 +6016,11 @@
                 <w:lang w:eastAsia="fr-FR"/>
               </w:rPr>
             </w:pPr>
-            <w:proofErr w:type="gramStart"/>
             <w:r>
               <w:rPr>
                 <w:lang w:eastAsia="fr-FR"/>
               </w:rPr>
-              <w:t>la</w:t>
-            </w:r>
-            <w:proofErr w:type="gramEnd"/>
-            <w:r>
-              <w:rPr>
-                <w:lang w:eastAsia="fr-FR"/>
-              </w:rPr>
-              <w:t xml:space="preserve"> date d'achèvement du bâtiment est postérieure au 1er janvier 1948.</w:t>
+              <w:t>la date d'achèvement du bâtiment est postérieure au 1er janvier 1948.</w:t>
             </w:r>
           </w:p>
           <w:p>
@@ -6174,21 +6144,7 @@
               <w:rPr>
                 <w:lang w:eastAsia="fr-FR"/>
               </w:rPr>
-              <w:t xml:space="preserve"> euros HT/m</w:t>
-            </w:r>
-            <w:proofErr w:type="gramStart"/>
-            <w:r>
-              <w:rPr>
-                <w:lang w:eastAsia="fr-FR"/>
-              </w:rPr>
-              <w:t>².SHON</w:t>
-            </w:r>
-            <w:proofErr w:type="gramEnd"/>
-            <w:r>
-              <w:rPr>
-                <w:lang w:eastAsia="fr-FR"/>
-              </w:rPr>
-              <w:t>.</w:t>
+              <w:t xml:space="preserve"> euros HT/m².SHON.</w:t>
             </w:r>
           </w:p>
           <w:p>
@@ -6985,13 +6941,8 @@
               <w:jc w:val="both"/>
             </w:pPr>
             <w:r>
-              <w:t xml:space="preserve">La mesure proposée repose sur une obligation de réalisation d'économies d'énergie imposée par les Pouvoirs Publics sur une période donnée aux vendeurs d'énergie (électricité, gaz, chaleur / froid, fioul domestique et carburants automobiles) comme EDF, Gaz de France, la CPCU, </w:t>
-            </w:r>
-            <w:proofErr w:type="gramStart"/>
-            <w:r>
-              <w:t>Total,...</w:t>
-            </w:r>
-            <w:proofErr w:type="gramEnd"/>
+              <w:t>La mesure proposée repose sur une obligation de réalisation d'économies d'énergie imposée par les Pouvoirs Publics sur une période donnée aux vendeurs d'énergie (électricité, gaz, chaleur / froid, fioul domestique et carburants automobiles) comme EDF, Gaz de France, la CPCU, Total,...</w:t>
+            </w:r>
           </w:p>
           <w:p/>
           <w:p>
@@ -7051,13 +7002,8 @@
                 <w:numId w:val="10"/>
               </w:numPr>
             </w:pPr>
-            <w:proofErr w:type="gramStart"/>
-            <w:r>
-              <w:t>d’un</w:t>
-            </w:r>
-            <w:proofErr w:type="gramEnd"/>
-            <w:r>
-              <w:t xml:space="preserve"> tableau récapitulatif des opérations standardisées mises en œuvre,</w:t>
+            <w:r>
+              <w:t>d’un tableau récapitulatif des opérations standardisées mises en œuvre,</w:t>
             </w:r>
           </w:p>
           <w:p>
@@ -7068,13 +7014,8 @@
                 <w:numId w:val="10"/>
               </w:numPr>
             </w:pPr>
-            <w:proofErr w:type="gramStart"/>
-            <w:r>
-              <w:t>des</w:t>
-            </w:r>
-            <w:proofErr w:type="gramEnd"/>
-            <w:r>
-              <w:t xml:space="preserve"> fiches descriptives des opérations standardisées telles que définies par les précédents arrêtés,</w:t>
+            <w:r>
+              <w:t>des fiches descriptives des opérations standardisées telles que définies par les précédents arrêtés,</w:t>
             </w:r>
           </w:p>
           <w:p>
@@ -7085,13 +7026,8 @@
                 <w:numId w:val="10"/>
               </w:numPr>
             </w:pPr>
-            <w:proofErr w:type="gramStart"/>
-            <w:r>
-              <w:t>des</w:t>
-            </w:r>
-            <w:proofErr w:type="gramEnd"/>
-            <w:r>
-              <w:t xml:space="preserve"> justificatifs que nous devons rassembler, attestant de la conformité du matériel installé telle que définie dans les fiches descriptives (copies des caractéristiques techniques, copie des DOE, etc.) ainsi que les PV de réception prouvant la mise en œuvre des opérations.</w:t>
+            <w:r>
+              <w:t>des justificatifs que nous devons rassembler, attestant de la conformité du matériel installé telle que définie dans les fiches descriptives (copies des caractéristiques techniques, copie des DOE, etc.) ainsi que les PV de réception prouvant la mise en œuvre des opérations.</w:t>
             </w:r>
           </w:p>
           <w:p/>
@@ -7153,7 +7089,6 @@
               </w:rPr>
               <w:t>avec une résistance thermique de l’isolant R ≥ 3 ,7 m</w:t>
             </w:r>
-            <w:proofErr w:type="gramStart"/>
             <w:r>
               <w:rPr>
                 <w:color w:val="FF0000"/>
@@ -7165,14 +7100,7 @@
               <w:rPr>
                 <w:color w:val="FF0000"/>
               </w:rPr>
-              <w:t>.K</w:t>
-            </w:r>
-            <w:proofErr w:type="gramEnd"/>
-            <w:r>
-              <w:rPr>
-                <w:color w:val="FF0000"/>
-              </w:rPr>
-              <w:t>/W</w:t>
+              <w:t>.K/W</w:t>
             </w:r>
           </w:p>
           <w:p>
@@ -7196,7 +7124,6 @@
               </w:rPr>
               <w:t>avec une résistance thermique de l’isolant R ≥ 4 ,5 m</w:t>
             </w:r>
-            <w:proofErr w:type="gramStart"/>
             <w:r>
               <w:rPr>
                 <w:color w:val="FF0000"/>
@@ -7208,14 +7135,7 @@
               <w:rPr>
                 <w:color w:val="FF0000"/>
               </w:rPr>
-              <w:t>.K</w:t>
-            </w:r>
-            <w:proofErr w:type="gramEnd"/>
-            <w:r>
-              <w:rPr>
-                <w:color w:val="FF0000"/>
-              </w:rPr>
-              <w:t>/W</w:t>
+              <w:t>.K/W</w:t>
             </w:r>
           </w:p>
           <w:p>
@@ -7248,17 +7168,12 @@
               <w:t xml:space="preserve"> et le facteur solaire </w:t>
             </w:r>
             <w:proofErr w:type="spellStart"/>
-            <w:proofErr w:type="gramStart"/>
             <w:r>
               <w:t>Sw</w:t>
             </w:r>
             <w:proofErr w:type="spellEnd"/>
             <w:r>
-              <w:t xml:space="preserve">  de</w:t>
-            </w:r>
-            <w:proofErr w:type="gramEnd"/>
-            <w:r>
-              <w:t xml:space="preserve"> la menuiserie : </w:t>
+              <w:t xml:space="preserve">  de la menuiserie : </w:t>
             </w:r>
             <w:proofErr w:type="spellStart"/>
             <w:r>
@@ -7341,7 +7256,6 @@
               </w:rPr>
               <w:t>avec une résistance thermique de l’isolant R ≥ 3 m</w:t>
             </w:r>
-            <w:proofErr w:type="gramStart"/>
             <w:r>
               <w:rPr>
                 <w:color w:val="FF0000"/>
@@ -7353,14 +7267,7 @@
               <w:rPr>
                 <w:color w:val="FF0000"/>
               </w:rPr>
-              <w:t>.K</w:t>
-            </w:r>
-            <w:proofErr w:type="gramEnd"/>
-            <w:r>
-              <w:rPr>
-                <w:color w:val="FF0000"/>
-              </w:rPr>
-              <w:t>/W</w:t>
+              <w:t>.K/W</w:t>
             </w:r>
           </w:p>
           <w:p>
@@ -7560,13 +7467,8 @@
               <w:jc w:val="both"/>
             </w:pPr>
             <w:r>
-              <w:t xml:space="preserve">La mesure proposée repose sur une obligation de réalisation d'économies d'énergie imposée par les Pouvoirs Publics sur une période donnée aux vendeurs d'énergie (électricité, gaz, chaleur / froid, fioul domestique et carburants automobiles) comme EDF, Gaz de France, la CPCU, </w:t>
-            </w:r>
-            <w:proofErr w:type="gramStart"/>
-            <w:r>
-              <w:t>Total,...</w:t>
-            </w:r>
-            <w:proofErr w:type="gramEnd"/>
+              <w:t>La mesure proposée repose sur une obligation de réalisation d'économies d'énergie imposée par les Pouvoirs Publics sur une période donnée aux vendeurs d'énergie (électricité, gaz, chaleur / froid, fioul domestique et carburants automobiles) comme EDF, Gaz de France, la CPCU, Total,...</w:t>
+            </w:r>
           </w:p>
           <w:p/>
           <w:p>
@@ -7626,13 +7528,8 @@
                 <w:numId w:val="10"/>
               </w:numPr>
             </w:pPr>
-            <w:proofErr w:type="gramStart"/>
-            <w:r>
-              <w:t>d’un</w:t>
-            </w:r>
-            <w:proofErr w:type="gramEnd"/>
-            <w:r>
-              <w:t xml:space="preserve"> tableau récapitulatif des opérations standardisées mises en œuvre,</w:t>
+            <w:r>
+              <w:t>d’un tableau récapitulatif des opérations standardisées mises en œuvre,</w:t>
             </w:r>
           </w:p>
           <w:p>
@@ -7643,13 +7540,8 @@
                 <w:numId w:val="10"/>
               </w:numPr>
             </w:pPr>
-            <w:proofErr w:type="gramStart"/>
-            <w:r>
-              <w:t>des</w:t>
-            </w:r>
-            <w:proofErr w:type="gramEnd"/>
-            <w:r>
-              <w:t xml:space="preserve"> fiches descriptives des opérations standardisées telles que définies par les précédents arrêtés,</w:t>
+            <w:r>
+              <w:t>des fiches descriptives des opérations standardisées telles que définies par les précédents arrêtés,</w:t>
             </w:r>
           </w:p>
           <w:p>
@@ -7660,13 +7552,8 @@
                 <w:numId w:val="10"/>
               </w:numPr>
             </w:pPr>
-            <w:proofErr w:type="gramStart"/>
-            <w:r>
-              <w:t>des</w:t>
-            </w:r>
-            <w:proofErr w:type="gramEnd"/>
-            <w:r>
-              <w:t xml:space="preserve"> justificatifs que nous devons rassembler, attestant de la conformité du matériel installé telle que définie dans les fiches descriptives (copies des caractéristiques techniques, copie des DOE, etc.) ainsi que les PV de réception prouvant la mise en œuvre des opérations.</w:t>
+            <w:r>
+              <w:t>des justificatifs que nous devons rassembler, attestant de la conformité du matériel installé telle que définie dans les fiches descriptives (copies des caractéristiques techniques, copie des DOE, etc.) ainsi que les PV de réception prouvant la mise en œuvre des opérations.</w:t>
             </w:r>
           </w:p>
           <w:p/>
@@ -7728,7 +7615,6 @@
               </w:rPr>
               <w:t>avec une résistance thermique de l’isolant R ≥ 3 ,7 m</w:t>
             </w:r>
-            <w:proofErr w:type="gramStart"/>
             <w:r>
               <w:rPr>
                 <w:color w:val="FF0000"/>
@@ -7740,14 +7626,7 @@
               <w:rPr>
                 <w:color w:val="FF0000"/>
               </w:rPr>
-              <w:t>.K</w:t>
-            </w:r>
-            <w:proofErr w:type="gramEnd"/>
-            <w:r>
-              <w:rPr>
-                <w:color w:val="FF0000"/>
-              </w:rPr>
-              <w:t>/W</w:t>
+              <w:t>.K/W</w:t>
             </w:r>
           </w:p>
           <w:p>
@@ -7771,7 +7650,6 @@
               </w:rPr>
               <w:t>avec une résistance thermique de l’isolant R ≥ 4 ,5 m</w:t>
             </w:r>
-            <w:proofErr w:type="gramStart"/>
             <w:r>
               <w:rPr>
                 <w:color w:val="FF0000"/>
@@ -7783,14 +7661,7 @@
               <w:rPr>
                 <w:color w:val="FF0000"/>
               </w:rPr>
-              <w:t>.K</w:t>
-            </w:r>
-            <w:proofErr w:type="gramEnd"/>
-            <w:r>
-              <w:rPr>
-                <w:color w:val="FF0000"/>
-              </w:rPr>
-              <w:t>/W</w:t>
+              <w:t>.K/W</w:t>
             </w:r>
           </w:p>
           <w:p>
@@ -7814,17 +7685,12 @@
               <w:t xml:space="preserve"> et le facteur solaire </w:t>
             </w:r>
             <w:proofErr w:type="spellStart"/>
-            <w:proofErr w:type="gramStart"/>
             <w:r>
               <w:t>Sw</w:t>
             </w:r>
             <w:proofErr w:type="spellEnd"/>
             <w:r>
-              <w:t xml:space="preserve">  de</w:t>
-            </w:r>
-            <w:proofErr w:type="gramEnd"/>
-            <w:r>
-              <w:t xml:space="preserve"> la menuiserie : </w:t>
+              <w:t xml:space="preserve">  de la menuiserie : </w:t>
             </w:r>
             <w:proofErr w:type="spellStart"/>
             <w:r>
@@ -7904,7 +7770,6 @@
               </w:rPr>
               <w:t>avec une résistance thermique de l’isolant R ≥ 3 m</w:t>
             </w:r>
-            <w:proofErr w:type="gramStart"/>
             <w:r>
               <w:rPr>
                 <w:color w:val="FF0000"/>
@@ -7916,14 +7781,7 @@
               <w:rPr>
                 <w:color w:val="FF0000"/>
               </w:rPr>
-              <w:t>.K</w:t>
-            </w:r>
-            <w:proofErr w:type="gramEnd"/>
-            <w:r>
-              <w:rPr>
-                <w:color w:val="FF0000"/>
-              </w:rPr>
-              <w:t>/W</w:t>
+              <w:t>.K/W</w:t>
             </w:r>
           </w:p>
           <w:p>
@@ -8529,19 +8387,11 @@
                 <w:rFonts w:asciiTheme="majorHAnsi" w:hAnsiTheme="majorHAnsi"/>
               </w:rPr>
             </w:pPr>
-            <w:proofErr w:type="gramStart"/>
             <w:r>
               <w:rPr>
                 <w:rFonts w:asciiTheme="majorHAnsi" w:hAnsiTheme="majorHAnsi"/>
               </w:rPr>
-              <w:t>m</w:t>
-            </w:r>
-            <w:proofErr w:type="gramEnd"/>
-            <w:r>
-              <w:rPr>
-                <w:rFonts w:asciiTheme="majorHAnsi" w:hAnsiTheme="majorHAnsi"/>
-              </w:rPr>
-              <w:t>²</w:t>
+              <w:t>m²</w:t>
             </w:r>
           </w:p>
         </w:tc>
@@ -8768,19 +8618,11 @@
                 <w:rFonts w:asciiTheme="majorHAnsi" w:hAnsiTheme="majorHAnsi"/>
               </w:rPr>
             </w:pPr>
-            <w:proofErr w:type="gramStart"/>
             <w:r>
               <w:rPr>
                 <w:rFonts w:asciiTheme="majorHAnsi" w:hAnsiTheme="majorHAnsi"/>
               </w:rPr>
-              <w:t>m</w:t>
-            </w:r>
-            <w:proofErr w:type="gramEnd"/>
-            <w:r>
-              <w:rPr>
-                <w:rFonts w:asciiTheme="majorHAnsi" w:hAnsiTheme="majorHAnsi"/>
-              </w:rPr>
-              <w:t>²</w:t>
+              <w:t>m²</w:t>
             </w:r>
           </w:p>
         </w:tc>
@@ -9100,14 +8942,12 @@
                 <w:lang w:eastAsia="fr-FR"/>
               </w:rPr>
             </w:pPr>
-            <w:proofErr w:type="gramStart"/>
             <w:r>
               <w:rPr>
                 <w:lang w:eastAsia="fr-FR"/>
               </w:rPr>
               <w:t>m</w:t>
             </w:r>
-            <w:proofErr w:type="gramEnd"/>
             <w:r>
               <w:rPr>
                 <w:vertAlign w:val="superscript"/>
@@ -9143,7 +8983,6 @@
       <w:r>
         <w:t xml:space="preserve"> ≥ 1,5 m</w:t>
       </w:r>
-      <w:proofErr w:type="gramStart"/>
       <w:r>
         <w:rPr>
           <w:vertAlign w:val="superscript"/>
@@ -9156,7 +8995,6 @@
       <w:r>
         <w:t>K</w:t>
       </w:r>
-      <w:proofErr w:type="gramEnd"/>
       <w:r>
         <w:t>/</w:t>
       </w:r>
@@ -9305,23 +9143,7 @@
                 <w:rFonts w:asciiTheme="majorHAnsi" w:hAnsiTheme="majorHAnsi" w:cs="Calibri"/>
                 <w:color w:val="000000"/>
               </w:rPr>
-              <w:t>R ≥ 1,5 m</w:t>
-            </w:r>
-            <w:proofErr w:type="gramStart"/>
-            <w:r>
-              <w:rPr>
-                <w:rFonts w:asciiTheme="majorHAnsi" w:hAnsiTheme="majorHAnsi" w:cs="Calibri"/>
-                <w:color w:val="000000"/>
-              </w:rPr>
-              <w:t>2.K</w:t>
-            </w:r>
-            <w:proofErr w:type="gramEnd"/>
-            <w:r>
-              <w:rPr>
-                <w:rFonts w:asciiTheme="majorHAnsi" w:hAnsiTheme="majorHAnsi" w:cs="Calibri"/>
-                <w:color w:val="000000"/>
-              </w:rPr>
-              <w:t>/W</w:t>
+              <w:t>R ≥ 1,5 m2.K/W</w:t>
             </w:r>
           </w:p>
         </w:tc>
@@ -9350,7 +9172,6 @@
             <w:r>
               <w:t xml:space="preserve"> m</w:t>
             </w:r>
-            <w:proofErr w:type="gramStart"/>
             <w:r>
               <w:rPr>
                 <w:vertAlign w:val="superscript"/>
@@ -9358,11 +9179,7 @@
               <w:t>2</w:t>
             </w:r>
             <w:r>
-              <w:t>.K</w:t>
-            </w:r>
-            <w:proofErr w:type="gramEnd"/>
-            <w:r>
-              <w:t>/W)</w:t>
+              <w:t>.K/W)</w:t>
             </w:r>
             <w:r>
               <w:t xml:space="preserve"> </w:t>
@@ -9488,19 +9305,11 @@
                 <w:rFonts w:asciiTheme="majorHAnsi" w:hAnsiTheme="majorHAnsi"/>
               </w:rPr>
             </w:pPr>
-            <w:proofErr w:type="gramStart"/>
             <w:r>
               <w:rPr>
                 <w:rFonts w:asciiTheme="majorHAnsi" w:hAnsiTheme="majorHAnsi"/>
               </w:rPr>
-              <w:t>m</w:t>
-            </w:r>
-            <w:proofErr w:type="gramEnd"/>
-            <w:r>
-              <w:rPr>
-                <w:rFonts w:asciiTheme="majorHAnsi" w:hAnsiTheme="majorHAnsi"/>
-              </w:rPr>
-              <w:t>²</w:t>
+              <w:t>m²</w:t>
             </w:r>
           </w:p>
         </w:tc>
@@ -9763,14 +9572,12 @@
                 <w:lang w:eastAsia="fr-FR"/>
               </w:rPr>
             </w:pPr>
-            <w:proofErr w:type="gramStart"/>
             <w:r>
               <w:rPr>
                 <w:lang w:eastAsia="fr-FR"/>
               </w:rPr>
               <w:t>m</w:t>
             </w:r>
-            <w:proofErr w:type="gramEnd"/>
             <w:r>
               <w:rPr>
                 <w:vertAlign w:val="superscript"/>
@@ -9816,7 +9623,6 @@
       <w:r>
         <w:t xml:space="preserve"> m</w:t>
       </w:r>
-      <w:proofErr w:type="gramStart"/>
       <w:r>
         <w:rPr>
           <w:vertAlign w:val="superscript"/>
@@ -9824,11 +9630,7 @@
         <w:t>2</w:t>
       </w:r>
       <w:r>
-        <w:t>.K</w:t>
-      </w:r>
-      <w:proofErr w:type="gramEnd"/>
-      <w:r>
-        <w:t>/W</w:t>
+        <w:t>.K/W</w:t>
       </w:r>
       <w:bookmarkEnd w:id="47"/>
       <w:bookmarkEnd w:id="48"/>
@@ -9959,23 +9761,7 @@
                 <w:rFonts w:asciiTheme="majorHAnsi" w:hAnsiTheme="majorHAnsi" w:cs="Calibri"/>
                 <w:color w:val="000000"/>
               </w:rPr>
-              <w:t>Isolant PIR R ≥ 2,9 m</w:t>
-            </w:r>
-            <w:proofErr w:type="gramStart"/>
-            <w:r>
-              <w:rPr>
-                <w:rFonts w:asciiTheme="majorHAnsi" w:hAnsiTheme="majorHAnsi" w:cs="Calibri"/>
-                <w:color w:val="000000"/>
-              </w:rPr>
-              <w:t>2.K</w:t>
-            </w:r>
-            <w:proofErr w:type="gramEnd"/>
-            <w:r>
-              <w:rPr>
-                <w:rFonts w:asciiTheme="majorHAnsi" w:hAnsiTheme="majorHAnsi" w:cs="Calibri"/>
-                <w:color w:val="000000"/>
-              </w:rPr>
-              <w:t>/W</w:t>
+              <w:t>Isolant PIR R ≥ 2,9 m2.K/W</w:t>
             </w:r>
           </w:p>
         </w:tc>
@@ -10018,7 +9804,6 @@
             <w:r>
               <w:t xml:space="preserve"> m</w:t>
             </w:r>
-            <w:proofErr w:type="gramStart"/>
             <w:r>
               <w:rPr>
                 <w:vertAlign w:val="superscript"/>
@@ -10026,11 +9811,7 @@
               <w:t>2</w:t>
             </w:r>
             <w:r>
-              <w:t>.K</w:t>
-            </w:r>
-            <w:proofErr w:type="gramEnd"/>
-            <w:r>
-              <w:t>/W</w:t>
+              <w:t>.K/W</w:t>
             </w:r>
             <w:r>
               <w:t xml:space="preserve"> </w:t>
@@ -10086,13 +9867,8 @@
               </w:numPr>
               <w:jc w:val="both"/>
             </w:pPr>
-            <w:proofErr w:type="gramStart"/>
-            <w:r>
-              <w:t>Traitement:</w:t>
-            </w:r>
-            <w:proofErr w:type="gramEnd"/>
-            <w:r>
-              <w:t xml:space="preserve"> 12 cycles KESTERNICH imposés.</w:t>
+            <w:r>
+              <w:t>Traitement: 12 cycles KESTERNICH imposés.</w:t>
             </w:r>
           </w:p>
           <w:p>
@@ -10133,7 +9909,6 @@
               </w:rPr>
               <w:t>Coefficient thermique résultant de : R ≥ 4,4 m</w:t>
             </w:r>
-            <w:proofErr w:type="gramStart"/>
             <w:r>
               <w:rPr>
                 <w:highlight w:val="yellow"/>
@@ -10145,14 +9920,7 @@
               <w:rPr>
                 <w:highlight w:val="yellow"/>
               </w:rPr>
-              <w:t>.K</w:t>
-            </w:r>
-            <w:proofErr w:type="gramEnd"/>
-            <w:r>
-              <w:rPr>
-                <w:highlight w:val="yellow"/>
-              </w:rPr>
-              <w:t>/W, soit 1,5 LDR + 2,9 PIR</w:t>
+              <w:t>.K/W, soit 1,5 LDR + 2,9 PIR</w:t>
             </w:r>
           </w:p>
           <w:p>
@@ -10190,19 +9958,11 @@
                 <w:rFonts w:asciiTheme="majorHAnsi" w:hAnsiTheme="majorHAnsi"/>
               </w:rPr>
             </w:pPr>
-            <w:proofErr w:type="gramStart"/>
             <w:r>
               <w:rPr>
                 <w:rFonts w:asciiTheme="majorHAnsi" w:hAnsiTheme="majorHAnsi"/>
               </w:rPr>
-              <w:t>m</w:t>
-            </w:r>
-            <w:proofErr w:type="gramEnd"/>
-            <w:r>
-              <w:rPr>
-                <w:rFonts w:asciiTheme="majorHAnsi" w:hAnsiTheme="majorHAnsi"/>
-              </w:rPr>
-              <w:t>²</w:t>
+              <w:t>m²</w:t>
             </w:r>
           </w:p>
         </w:tc>
@@ -10522,14 +10282,12 @@
                 <w:lang w:eastAsia="fr-FR"/>
               </w:rPr>
             </w:pPr>
-            <w:proofErr w:type="gramStart"/>
             <w:r>
               <w:rPr>
                 <w:lang w:eastAsia="fr-FR"/>
               </w:rPr>
               <w:t>m</w:t>
             </w:r>
-            <w:proofErr w:type="gramEnd"/>
             <w:r>
               <w:rPr>
                 <w:vertAlign w:val="superscript"/>
@@ -10863,19 +10621,11 @@
                 <w:rFonts w:asciiTheme="majorHAnsi" w:hAnsiTheme="majorHAnsi"/>
               </w:rPr>
             </w:pPr>
-            <w:proofErr w:type="gramStart"/>
             <w:r>
               <w:rPr>
                 <w:rFonts w:asciiTheme="majorHAnsi" w:hAnsiTheme="majorHAnsi"/>
               </w:rPr>
-              <w:t>m</w:t>
-            </w:r>
-            <w:proofErr w:type="gramEnd"/>
-            <w:r>
-              <w:rPr>
-                <w:rFonts w:asciiTheme="majorHAnsi" w:hAnsiTheme="majorHAnsi"/>
-              </w:rPr>
-              <w:t>²</w:t>
+              <w:t>m²</w:t>
             </w:r>
           </w:p>
         </w:tc>
@@ -11279,11 +11029,9 @@
             <w:pPr>
               <w:spacing w:line="276" w:lineRule="auto"/>
             </w:pPr>
-            <w:proofErr w:type="gramStart"/>
             <w:r>
               <w:t>m</w:t>
             </w:r>
-            <w:proofErr w:type="gramEnd"/>
             <w:r>
               <w:rPr>
                 <w:vertAlign w:val="superscript"/>
@@ -11565,11 +11313,9 @@
             <w:pPr>
               <w:spacing w:line="276" w:lineRule="auto"/>
             </w:pPr>
-            <w:proofErr w:type="gramStart"/>
             <w:r>
               <w:t>m</w:t>
             </w:r>
-            <w:proofErr w:type="gramEnd"/>
             <w:r>
               <w:rPr>
                 <w:vertAlign w:val="superscript"/>
@@ -11783,11 +11529,9 @@
             <w:pPr>
               <w:spacing w:line="276" w:lineRule="auto"/>
             </w:pPr>
-            <w:proofErr w:type="gramStart"/>
             <w:r>
               <w:t>ml</w:t>
             </w:r>
-            <w:proofErr w:type="gramEnd"/>
           </w:p>
         </w:tc>
       </w:tr>
@@ -11987,11 +11731,9 @@
             <w:pPr>
               <w:spacing w:line="276" w:lineRule="auto"/>
             </w:pPr>
-            <w:proofErr w:type="gramStart"/>
             <w:r>
               <w:t>ml</w:t>
             </w:r>
-            <w:proofErr w:type="gramEnd"/>
           </w:p>
         </w:tc>
       </w:tr>
@@ -12172,11 +11914,9 @@
             <w:pPr>
               <w:spacing w:line="276" w:lineRule="auto"/>
             </w:pPr>
-            <w:proofErr w:type="gramStart"/>
             <w:r>
               <w:t>ml</w:t>
             </w:r>
-            <w:proofErr w:type="gramEnd"/>
           </w:p>
         </w:tc>
       </w:tr>
@@ -12395,13 +12135,9 @@
             <w:pPr>
               <w:spacing w:line="276" w:lineRule="auto"/>
             </w:pPr>
-            <w:bookmarkStart w:id="72" w:name="_GoBack"/>
-            <w:bookmarkEnd w:id="72"/>
-            <w:proofErr w:type="gramStart"/>
             <w:r>
               <w:t>m</w:t>
             </w:r>
-            <w:proofErr w:type="gramEnd"/>
             <w:r>
               <w:rPr>
                 <w:vertAlign w:val="superscript"/>
@@ -12423,7 +12159,8 @@
       <w:pPr>
         <w:pStyle w:val="Titre5"/>
       </w:pPr>
-      <w:bookmarkStart w:id="73" w:name="_Toc41906655"/>
+      <w:bookmarkStart w:id="72" w:name="_Toc41906655"/>
+      <w:bookmarkStart w:id="73" w:name="_GoBack"/>
       <w:r>
         <w:t xml:space="preserve">Isolant </w:t>
       </w:r>
@@ -12443,23 +12180,18 @@
         <w:t>R</w:t>
       </w:r>
       <w:r>
-        <w:t xml:space="preserve"> ≥ 3,2 m</w:t>
-      </w:r>
-      <w:proofErr w:type="gramStart"/>
-      <w:r>
-        <w:t>2.</w:t>
+        <w:t xml:space="preserve"> ≥ 3,2 m2.</w:t>
       </w:r>
       <w:r>
         <w:t>K</w:t>
       </w:r>
-      <w:proofErr w:type="gramEnd"/>
       <w:r>
         <w:t>/</w:t>
       </w:r>
       <w:r>
         <w:t>W</w:t>
       </w:r>
-      <w:bookmarkEnd w:id="73"/>
+      <w:bookmarkEnd w:id="72"/>
     </w:p>
     <w:p>
       <w:pPr>
@@ -12556,15 +12288,7 @@
               <w:spacing w:line="276" w:lineRule="auto"/>
             </w:pPr>
             <w:r>
-              <w:t>Isolant bardage laine de roche R ≥ 3,2 m</w:t>
-            </w:r>
-            <w:proofErr w:type="gramStart"/>
-            <w:r>
-              <w:t>2.K</w:t>
-            </w:r>
-            <w:proofErr w:type="gramEnd"/>
-            <w:r>
-              <w:t>/W</w:t>
+              <w:t>Isolant bardage laine de roche R ≥ 3,2 m2.K/W</w:t>
             </w:r>
           </w:p>
         </w:tc>
@@ -12606,15 +12330,7 @@
               <w:jc w:val="both"/>
             </w:pPr>
             <w:r>
-              <w:t>Coefficient thermique R ≥ 3,2 m</w:t>
-            </w:r>
-            <w:proofErr w:type="gramStart"/>
-            <w:r>
-              <w:t>2.K</w:t>
-            </w:r>
-            <w:proofErr w:type="gramEnd"/>
-            <w:r>
-              <w:t>/W et réaction au feu A1 (incombustible).</w:t>
+              <w:t>Coefficient thermique R ≥ 3,2 m2.K/W et réaction au feu A1 (incombustible).</w:t>
             </w:r>
           </w:p>
           <w:p>
@@ -12653,11 +12369,9 @@
             <w:tcW w:w="10194" w:type="dxa"/>
           </w:tcPr>
           <w:p>
-            <w:proofErr w:type="gramStart"/>
             <w:r>
               <w:t>m</w:t>
             </w:r>
-            <w:proofErr w:type="gramEnd"/>
             <w:r>
               <w:rPr>
                 <w:vertAlign w:val="superscript"/>
@@ -12667,6 +12381,7 @@
           </w:p>
         </w:tc>
       </w:tr>
+      <w:bookmarkEnd w:id="73"/>
     </w:tbl>
     <w:p>
       <w:pPr>
@@ -17339,7 +17054,7 @@
 </file>
 
 <file path=customXml/itemProps1.xml><?xml version="1.0" encoding="utf-8"?>
-<ds:datastoreItem xmlns:ds="http://schemas.openxmlformats.org/officeDocument/2006/customXml" ds:itemID="{6C4B349B-114C-7F4B-94E5-94CD0091423D}">
+<ds:datastoreItem xmlns:ds="http://schemas.openxmlformats.org/officeDocument/2006/customXml" ds:itemID="{FFAA7E43-22FD-364A-AC20-280DF77705D2}">
   <ds:schemaRefs>
     <ds:schemaRef ds:uri="http://schemas.openxmlformats.org/officeDocument/2006/bibliography"/>
   </ds:schemaRefs>

</xml_diff>